<commit_message>
Few changes in report
</commit_message>
<xml_diff>
--- a/APA-Million Song Dataset-07Mar13.docx
+++ b/APA-Million Song Dataset-07Mar13.docx
@@ -76,6 +76,7 @@
                   <w:dataBinding w:prefixMappings="xmlns:ns0='http://schemas.openxmlformats.org/package/2006/metadata/core-properties' xmlns:ns1='http://purl.org/dc/elements/1.1/'" w:xpath="/ns0:coreProperties[1]/ns1:title[1]" w:storeItemID="{6C3C8BC8-F283-45AE-878A-BAB7291924A1}"/>
                   <w:text/>
                 </w:sdtPr>
+                <w:sdtEndPr/>
                 <w:sdtContent>
                   <w:p>
                     <w:pPr>
@@ -96,20 +97,8 @@
                         <w:szCs w:val="80"/>
                         <w:lang w:val="fr-FR"/>
                       </w:rPr>
-                      <w:t xml:space="preserve">Million Song </w:t>
+                      <w:t>Million Song Dataset</w:t>
                     </w:r>
-                    <w:proofErr w:type="spellStart"/>
-                    <w:r>
-                      <w:rPr>
-                        <w:rFonts w:asciiTheme="majorHAnsi" w:eastAsiaTheme="majorEastAsia" w:hAnsiTheme="majorHAnsi" w:cstheme="majorBidi"/>
-                        <w:color w:val="4F81BD" w:themeColor="accent1"/>
-                        <w:sz w:val="80"/>
-                        <w:szCs w:val="80"/>
-                        <w:lang w:val="fr-FR"/>
-                      </w:rPr>
-                      <w:t>Dataset</w:t>
-                    </w:r>
-                    <w:proofErr w:type="spellEnd"/>
                   </w:p>
                 </w:sdtContent>
               </w:sdt>
@@ -130,6 +119,7 @@
                 <w:dataBinding w:prefixMappings="xmlns:ns0='http://schemas.openxmlformats.org/package/2006/metadata/core-properties' xmlns:ns1='http://purl.org/dc/elements/1.1/'" w:xpath="/ns0:coreProperties[1]/ns1:subject[1]" w:storeItemID="{6C3C8BC8-F283-45AE-878A-BAB7291924A1}"/>
                 <w:text/>
               </w:sdtPr>
+              <w:sdtEndPr/>
               <w:sdtContent>
                 <w:tc>
                   <w:tcPr>
@@ -210,6 +200,7 @@
                   <w:dataBinding w:prefixMappings="xmlns:ns0='http://schemas.openxmlformats.org/package/2006/metadata/core-properties' xmlns:ns1='http://purl.org/dc/elements/1.1/'" w:xpath="/ns0:coreProperties[1]/ns1:creator[1]" w:storeItemID="{6C3C8BC8-F283-45AE-878A-BAB7291924A1}"/>
                   <w:text/>
                 </w:sdtPr>
+                <w:sdtEndPr/>
                 <w:sdtContent>
                   <w:p>
                     <w:pPr>
@@ -219,37 +210,12 @@
                         <w:lang w:val="fr-FR"/>
                       </w:rPr>
                     </w:pPr>
-                    <w:proofErr w:type="spellStart"/>
                     <w:r>
                       <w:rPr>
                         <w:color w:val="4F81BD" w:themeColor="accent1"/>
                         <w:lang w:val="fr-FR"/>
                       </w:rPr>
-                      <w:t>Adlen</w:t>
-                    </w:r>
-                    <w:proofErr w:type="spellEnd"/>
-                    <w:r>
-                      <w:rPr>
-                        <w:color w:val="4F81BD" w:themeColor="accent1"/>
-                        <w:lang w:val="fr-FR"/>
-                      </w:rPr>
-                      <w:t xml:space="preserve"> </w:t>
-                    </w:r>
-                    <w:proofErr w:type="spellStart"/>
-                    <w:r>
-                      <w:rPr>
-                        <w:color w:val="4F81BD" w:themeColor="accent1"/>
-                        <w:lang w:val="fr-FR"/>
-                      </w:rPr>
-                      <w:t>Afane;Nicolas</w:t>
-                    </w:r>
-                    <w:proofErr w:type="spellEnd"/>
-                    <w:r>
-                      <w:rPr>
-                        <w:color w:val="4F81BD" w:themeColor="accent1"/>
-                        <w:lang w:val="fr-FR"/>
-                      </w:rPr>
-                      <w:t xml:space="preserve"> Schmidt</w:t>
+                      <w:t>Adlen Afane;Nicolas Schmidt</w:t>
                     </w:r>
                   </w:p>
                 </w:sdtContent>
@@ -273,6 +239,7 @@
                     <w:calendar w:val="gregorian"/>
                   </w:date>
                 </w:sdtPr>
+                <w:sdtEndPr/>
                 <w:sdtContent>
                   <w:p>
                     <w:pPr>
@@ -329,6 +296,12 @@
     <w:sdt>
       <w:sdtPr>
         <w:rPr>
+          <w:rFonts w:asciiTheme="minorHAnsi" w:eastAsiaTheme="minorEastAsia" w:hAnsiTheme="minorHAnsi" w:cstheme="minorBidi"/>
+          <w:b w:val="0"/>
+          <w:bCs w:val="0"/>
+          <w:color w:val="auto"/>
+          <w:sz w:val="22"/>
+          <w:szCs w:val="22"/>
           <w:lang w:val="fr-FR"/>
         </w:rPr>
         <w:id w:val="-634179921"/>
@@ -337,14 +310,7 @@
           <w:docPartUnique/>
         </w:docPartObj>
       </w:sdtPr>
-      <w:sdtEndPr>
-        <w:rPr>
-          <w:rFonts w:asciiTheme="minorHAnsi" w:eastAsiaTheme="minorEastAsia" w:hAnsiTheme="minorHAnsi" w:cstheme="minorBidi"/>
-          <w:color w:val="auto"/>
-          <w:sz w:val="22"/>
-          <w:szCs w:val="22"/>
-        </w:rPr>
-      </w:sdtEndPr>
+      <w:sdtEndPr/>
       <w:sdtContent>
         <w:p>
           <w:pPr>
@@ -804,8 +770,6 @@
           <w:lang w:val="fr-FR"/>
         </w:rPr>
       </w:pPr>
-      <w:bookmarkStart w:id="0" w:name="_GoBack"/>
-      <w:bookmarkEnd w:id="0"/>
       <w:r>
         <w:rPr>
           <w:lang w:val="fr-FR"/>
@@ -820,7 +784,7 @@
           <w:lang w:val="fr-FR"/>
         </w:rPr>
       </w:pPr>
-      <w:bookmarkStart w:id="1" w:name="_Toc350334462"/>
+      <w:bookmarkStart w:id="0" w:name="_Toc350334462"/>
       <w:r>
         <w:rPr>
           <w:lang w:val="fr-FR"/>
@@ -828,7 +792,7 @@
         <w:lastRenderedPageBreak/>
         <w:t>Indications :</w:t>
       </w:r>
-      <w:bookmarkEnd w:id="1"/>
+      <w:bookmarkEnd w:id="0"/>
     </w:p>
     <w:p>
       <w:pPr>
@@ -876,14 +840,7 @@
         <w:rPr>
           <w:lang w:val="fr-FR"/>
         </w:rPr>
-        <w:t xml:space="preserve">copier-coller de </w:t>
-      </w:r>
-      <w:proofErr w:type="spellStart"/>
-      <w:r>
-        <w:rPr>
-          <w:lang w:val="fr-FR"/>
-        </w:rPr>
-        <w:t>wikip</w:t>
+        <w:t>copier-coller de wikip</w:t>
       </w:r>
       <w:r>
         <w:rPr>
@@ -896,14 +853,7 @@
         <w:rPr>
           <w:lang w:val="fr-FR"/>
         </w:rPr>
-        <w:t>dia</w:t>
-      </w:r>
-      <w:proofErr w:type="spellEnd"/>
-      <w:r>
-        <w:rPr>
-          <w:lang w:val="fr-FR"/>
-        </w:rPr>
-        <w:t xml:space="preserve"> pour d</w:t>
+        <w:t>dia pour d</w:t>
       </w:r>
       <w:r>
         <w:rPr>
@@ -916,21 +866,7 @@
         <w:rPr>
           <w:lang w:val="fr-FR"/>
         </w:rPr>
-        <w:t xml:space="preserve">crire les </w:t>
-      </w:r>
-      <w:proofErr w:type="spellStart"/>
-      <w:r>
-        <w:rPr>
-          <w:lang w:val="fr-FR"/>
-        </w:rPr>
-        <w:t>algos</w:t>
-      </w:r>
-      <w:proofErr w:type="spellEnd"/>
-      <w:r>
-        <w:rPr>
-          <w:lang w:val="fr-FR"/>
-        </w:rPr>
-        <w:t>/m</w:t>
+        <w:t>crire les algos/m</w:t>
       </w:r>
       <w:r>
         <w:rPr>
@@ -1026,19 +962,7 @@
         <w:rPr>
           <w:lang w:val="fr-FR"/>
         </w:rPr>
-        <w:t xml:space="preserve"> choisies, pourquoi utiliser cette</w:t>
-      </w:r>
-      <w:r>
-        <w:rPr>
-          <w:lang w:val="fr-FR"/>
-        </w:rPr>
-        <w:t xml:space="preserve"> </w:t>
-      </w:r>
-      <w:r>
-        <w:rPr>
-          <w:lang w:val="fr-FR"/>
-        </w:rPr>
-        <w:t>méthode / cette mesure d’évaluation, ...)</w:t>
+        <w:t xml:space="preserve"> choisies, pourquoi utiliser cette méthode / cette mesure d’évaluation, ...)</w:t>
       </w:r>
     </w:p>
     <w:p>
@@ -1109,7 +1033,6 @@
           <w:lang w:val="fr-FR"/>
         </w:rPr>
       </w:pPr>
-      <w:proofErr w:type="spellStart"/>
       <w:r>
         <w:rPr>
           <w:lang w:val="fr-FR"/>
@@ -1127,21 +1050,7 @@
         <w:rPr>
           <w:lang w:val="fr-FR"/>
         </w:rPr>
-        <w:t>cation</w:t>
-      </w:r>
-      <w:proofErr w:type="spellEnd"/>
-      <w:r>
-        <w:rPr>
-          <w:lang w:val="fr-FR"/>
-        </w:rPr>
-        <w:t xml:space="preserve"> des </w:t>
-      </w:r>
-      <w:proofErr w:type="spellStart"/>
-      <w:r>
-        <w:rPr>
-          <w:lang w:val="fr-FR"/>
-        </w:rPr>
-        <w:t>di</w:t>
+        <w:t>cation des di</w:t>
       </w:r>
       <w:r>
         <w:rPr>
@@ -1167,14 +1076,7 @@
         <w:rPr>
           <w:lang w:val="fr-FR"/>
         </w:rPr>
-        <w:t>s</w:t>
-      </w:r>
-      <w:proofErr w:type="spellEnd"/>
-      <w:r>
-        <w:rPr>
-          <w:lang w:val="fr-FR"/>
-        </w:rPr>
-        <w:t xml:space="preserve"> et des solutions apport</w:t>
+        <w:t>s et des solutions apport</w:t>
       </w:r>
       <w:r>
         <w:rPr>
@@ -1228,7 +1130,7 @@
         </w:rPr>
         <w:br w:type="column"/>
       </w:r>
-      <w:bookmarkStart w:id="2" w:name="_Toc350334463"/>
+      <w:bookmarkStart w:id="1" w:name="_Toc350334463"/>
       <w:r>
         <w:rPr>
           <w:lang w:val="fr-FR"/>
@@ -1236,7 +1138,7 @@
         <w:lastRenderedPageBreak/>
         <w:t>Objectif du projet</w:t>
       </w:r>
-      <w:bookmarkEnd w:id="2"/>
+      <w:bookmarkEnd w:id="1"/>
     </w:p>
     <w:p>
       <w:pPr>
@@ -1256,21 +1158,7 @@
         <w:rPr>
           <w:lang w:val="fr-FR"/>
         </w:rPr>
-        <w:t xml:space="preserve">Nous avons choisi d’utiliser d’effectuer de la recommandation de chansons en nous basant sur les données du Million Song </w:t>
-      </w:r>
-      <w:proofErr w:type="spellStart"/>
-      <w:r>
-        <w:rPr>
-          <w:lang w:val="fr-FR"/>
-        </w:rPr>
-        <w:t>Dataset</w:t>
-      </w:r>
-      <w:proofErr w:type="spellEnd"/>
-      <w:r>
-        <w:rPr>
-          <w:lang w:val="fr-FR"/>
-        </w:rPr>
-        <w:t>. Pour ce faire, nous avons utilisé 2 techniques pour trouver des chansons similaires :</w:t>
+        <w:t>Nous avons choisi d’utiliser d’effectuer de la recommandation de chansons en nous basant sur les données du Million Song Dataset. Pour ce faire, nous avons utilisé 2 techniques pour trouver des chansons similaires :</w:t>
       </w:r>
     </w:p>
     <w:p>
@@ -1316,14 +1204,14 @@
           <w:lang w:val="fr-FR"/>
         </w:rPr>
       </w:pPr>
-      <w:bookmarkStart w:id="3" w:name="_Toc350334464"/>
+      <w:bookmarkStart w:id="2" w:name="_Toc350334464"/>
       <w:r>
         <w:rPr>
           <w:lang w:val="fr-FR"/>
         </w:rPr>
         <w:t>Fonctionnement de l’outil</w:t>
       </w:r>
-      <w:bookmarkEnd w:id="3"/>
+      <w:bookmarkEnd w:id="2"/>
     </w:p>
     <w:p>
       <w:pPr>
@@ -1345,14 +1233,14 @@
           <w:lang w:val="fr-FR"/>
         </w:rPr>
       </w:pPr>
-      <w:bookmarkStart w:id="4" w:name="_Toc350334465"/>
+      <w:bookmarkStart w:id="3" w:name="_Toc350334465"/>
       <w:r>
         <w:rPr>
           <w:lang w:val="fr-FR"/>
         </w:rPr>
         <w:t>Difficulté rencontrées</w:t>
       </w:r>
-      <w:bookmarkEnd w:id="4"/>
+      <w:bookmarkEnd w:id="3"/>
     </w:p>
     <w:p>
       <w:pPr>
@@ -1387,30 +1275,8 @@
         <w:rPr>
           <w:lang w:val="fr-FR"/>
         </w:rPr>
-        <w:t xml:space="preserve">Quels </w:t>
-      </w:r>
-      <w:proofErr w:type="spellStart"/>
-      <w:r>
-        <w:rPr>
-          <w:lang w:val="fr-FR"/>
-        </w:rPr>
-        <w:t>algos</w:t>
-      </w:r>
-      <w:proofErr w:type="spellEnd"/>
-      <w:r>
-        <w:rPr>
-          <w:lang w:val="fr-FR"/>
-        </w:rPr>
-        <w:t xml:space="preserve"> choisir ? -&gt; Interface simple pour choisir et tester ses </w:t>
-      </w:r>
-      <w:proofErr w:type="spellStart"/>
-      <w:r>
-        <w:rPr>
-          <w:lang w:val="fr-FR"/>
-        </w:rPr>
-        <w:t>algos</w:t>
-      </w:r>
-      <w:proofErr w:type="spellEnd"/>
+        <w:t>Quels algos choisir ? -&gt; Interface simple pour choisir et tester ses algos</w:t>
+      </w:r>
     </w:p>
     <w:p>
       <w:pPr>
@@ -1427,66 +1293,8 @@
         <w:rPr>
           <w:lang w:val="fr-FR"/>
         </w:rPr>
-        <w:t xml:space="preserve">Evaluer la pertinence des </w:t>
-      </w:r>
-      <w:proofErr w:type="spellStart"/>
-      <w:r>
-        <w:rPr>
-          <w:lang w:val="fr-FR"/>
-        </w:rPr>
-        <w:t>recos</w:t>
-      </w:r>
-      <w:proofErr w:type="spellEnd"/>
-      <w:r>
-        <w:rPr>
-          <w:lang w:val="fr-FR"/>
-        </w:rPr>
-        <w:t xml:space="preserve"> / du </w:t>
-      </w:r>
-      <w:proofErr w:type="spellStart"/>
-      <w:r>
-        <w:rPr>
-          <w:lang w:val="fr-FR"/>
-        </w:rPr>
-        <w:t>clustering</w:t>
-      </w:r>
-      <w:proofErr w:type="spellEnd"/>
-      <w:r>
-        <w:rPr>
-          <w:lang w:val="fr-FR"/>
-        </w:rPr>
-        <w:t xml:space="preserve"> ? Représentation des résultats, Utilisation de l’API </w:t>
-      </w:r>
-      <w:proofErr w:type="spellStart"/>
-      <w:r>
-        <w:rPr>
-          <w:lang w:val="fr-FR"/>
-        </w:rPr>
-        <w:t>echonest</w:t>
-      </w:r>
-      <w:proofErr w:type="spellEnd"/>
-      <w:r>
-        <w:rPr>
-          <w:lang w:val="fr-FR"/>
-        </w:rPr>
-        <w:t xml:space="preserve"> pour tester des chansons</w:t>
-      </w:r>
-    </w:p>
-    <w:p>
-      <w:pPr>
-        <w:pStyle w:val="Titre1"/>
-        <w:rPr>
-          <w:lang w:val="fr-FR"/>
-        </w:rPr>
-      </w:pPr>
-      <w:bookmarkStart w:id="5" w:name="_Toc350334466"/>
-      <w:r>
-        <w:rPr>
-          <w:lang w:val="fr-FR"/>
-        </w:rPr>
-        <w:t>Analyse des résultats</w:t>
-      </w:r>
-      <w:bookmarkEnd w:id="5"/>
+        <w:t>Evaluer la pertinence des recos / du clustering ? Représentation des résultats, Utilisation de l’API echonest pour tester des chansons</w:t>
+      </w:r>
     </w:p>
     <w:p>
       <w:pPr>
@@ -1503,13 +1311,7 @@
         <w:rPr>
           <w:lang w:val="fr-FR"/>
         </w:rPr>
-        <w:t>Capture d’écran</w:t>
-      </w:r>
-      <w:r>
-        <w:rPr>
-          <w:lang w:val="fr-FR"/>
-        </w:rPr>
-        <w:t xml:space="preserve"> des étapes</w:t>
+        <w:t>Passage à bcp de données (on teste avec 100)</w:t>
       </w:r>
     </w:p>
     <w:p>
@@ -1520,6 +1322,66 @@
           <w:numId w:val="1"/>
         </w:numPr>
         <w:rPr>
+          <w:lang w:val="fr-FR"/>
+        </w:rPr>
+      </w:pPr>
+      <w:r>
+        <w:rPr>
+          <w:lang w:val="fr-FR"/>
+        </w:rPr>
+        <w:t>Données vides</w:t>
+      </w:r>
+      <w:bookmarkStart w:id="4" w:name="_GoBack"/>
+      <w:bookmarkEnd w:id="4"/>
+    </w:p>
+    <w:p>
+      <w:pPr>
+        <w:pStyle w:val="Titre1"/>
+        <w:rPr>
+          <w:lang w:val="fr-FR"/>
+        </w:rPr>
+      </w:pPr>
+      <w:bookmarkStart w:id="5" w:name="_Toc350334466"/>
+      <w:r>
+        <w:rPr>
+          <w:lang w:val="fr-FR"/>
+        </w:rPr>
+        <w:t>Analyse des résultats</w:t>
+      </w:r>
+      <w:bookmarkEnd w:id="5"/>
+    </w:p>
+    <w:p>
+      <w:pPr>
+        <w:pStyle w:val="Paragraphedeliste"/>
+        <w:numPr>
+          <w:ilvl w:val="0"/>
+          <w:numId w:val="1"/>
+        </w:numPr>
+        <w:rPr>
+          <w:lang w:val="fr-FR"/>
+        </w:rPr>
+      </w:pPr>
+      <w:r>
+        <w:rPr>
+          <w:lang w:val="fr-FR"/>
+        </w:rPr>
+        <w:t>Capture d’écran</w:t>
+      </w:r>
+      <w:r>
+        <w:rPr>
+          <w:lang w:val="fr-FR"/>
+        </w:rPr>
+        <w:t xml:space="preserve"> des étapes</w:t>
+      </w:r>
+    </w:p>
+    <w:p>
+      <w:pPr>
+        <w:pStyle w:val="Paragraphedeliste"/>
+        <w:numPr>
+          <w:ilvl w:val="0"/>
+          <w:numId w:val="1"/>
+        </w:numPr>
+        <w:rPr>
           <w:b/>
           <w:lang w:val="fr-FR"/>
         </w:rPr>
@@ -1529,23 +1391,7 @@
           <w:b/>
           <w:lang w:val="fr-FR"/>
         </w:rPr>
-        <w:t xml:space="preserve">Besoin d’évaluations quantitatives du </w:t>
-      </w:r>
-      <w:proofErr w:type="spellStart"/>
-      <w:r>
-        <w:rPr>
-          <w:b/>
-          <w:lang w:val="fr-FR"/>
-        </w:rPr>
-        <w:t>clustering</w:t>
-      </w:r>
-      <w:proofErr w:type="spellEnd"/>
-      <w:r>
-        <w:rPr>
-          <w:b/>
-          <w:lang w:val="fr-FR"/>
-        </w:rPr>
-        <w:t> !</w:t>
+        <w:t>Besoin d’évaluations quantitatives du clustering !</w:t>
       </w:r>
     </w:p>
     <w:p>
@@ -1567,6 +1413,12 @@
     <w:sdt>
       <w:sdtPr>
         <w:rPr>
+          <w:rFonts w:asciiTheme="minorHAnsi" w:eastAsiaTheme="minorEastAsia" w:hAnsiTheme="minorHAnsi" w:cstheme="minorBidi"/>
+          <w:b w:val="0"/>
+          <w:bCs w:val="0"/>
+          <w:color w:val="auto"/>
+          <w:sz w:val="22"/>
+          <w:szCs w:val="22"/>
           <w:lang w:val="fr-FR"/>
         </w:rPr>
         <w:id w:val="-1884781657"/>
@@ -1577,12 +1429,6 @@
       </w:sdtPr>
       <w:sdtEndPr>
         <w:rPr>
-          <w:rFonts w:asciiTheme="minorHAnsi" w:eastAsiaTheme="minorEastAsia" w:hAnsiTheme="minorHAnsi" w:cstheme="minorBidi"/>
-          <w:b w:val="0"/>
-          <w:bCs w:val="0"/>
-          <w:color w:val="auto"/>
-          <w:sz w:val="22"/>
-          <w:szCs w:val="22"/>
           <w:lang w:val="en-US"/>
         </w:rPr>
       </w:sdtEndPr>
@@ -1590,6 +1436,9 @@
         <w:p>
           <w:pPr>
             <w:pStyle w:val="Titre1"/>
+            <w:rPr>
+              <w:lang w:val="fr-FR"/>
+            </w:rPr>
           </w:pPr>
           <w:r>
             <w:rPr>
@@ -1604,6 +1453,7 @@
             <w:id w:val="111145805"/>
             <w:bibliography/>
           </w:sdtPr>
+          <w:sdtEndPr/>
           <w:sdtContent>
             <w:p>
               <w:pPr>
@@ -1766,7 +1616,7 @@
               <w:noProof/>
               <w:lang w:val="fr-FR"/>
             </w:rPr>
-            <w:t>1</w:t>
+            <w:t>3</w:t>
           </w:r>
           <w:r>
             <w:rPr>
@@ -1901,6 +1751,7 @@
       <w:dataBinding w:prefixMappings="xmlns:ns0='http://schemas.openxmlformats.org/package/2006/metadata/core-properties' xmlns:ns1='http://purl.org/dc/elements/1.1/'" w:xpath="/ns0:coreProperties[1]/ns1:title[1]" w:storeItemID="{6C3C8BC8-F283-45AE-878A-BAB7291924A1}"/>
       <w:text/>
     </w:sdtPr>
+    <w:sdtEndPr/>
     <w:sdtContent>
       <w:p>
         <w:pPr>
@@ -1921,9 +1772,6 @@
     <w:sdtPr>
       <w:alias w:val="Date"/>
       <w:id w:val="77547044"/>
-      <w:placeholder>
-        <w:docPart w:val="F18A46FB2A7045F8B329E290028DAD47"/>
-      </w:placeholder>
       <w:dataBinding w:prefixMappings="xmlns:ns0='http://schemas.microsoft.com/office/2006/coverPageProps'" w:xpath="/ns0:CoverPageProperties[1]/ns0:PublishDate[1]" w:storeItemID="{55AF091B-3C7A-41E3-B477-F2FDAA23CFDA}"/>
       <w:date>
         <w:dateFormat w:val="dd MMMM yyyy"/>
@@ -1932,6 +1780,7 @@
         <w:calendar w:val="gregorian"/>
       </w:date>
     </w:sdtPr>
+    <w:sdtEndPr/>
     <w:sdtContent>
       <w:p>
         <w:pPr>
@@ -2938,35 +2787,6 @@
         </w:p>
       </w:docPartBody>
     </w:docPart>
-    <w:docPart>
-      <w:docPartPr>
-        <w:name w:val="006524617ED445048E8D892E322FAFBC"/>
-        <w:category>
-          <w:name w:val="Général"/>
-          <w:gallery w:val="placeholder"/>
-        </w:category>
-        <w:types>
-          <w:type w:val="bbPlcHdr"/>
-        </w:types>
-        <w:behaviors>
-          <w:behavior w:val="content"/>
-        </w:behaviors>
-        <w:guid w:val="{17916E3E-C576-4EF1-AC82-310AA153B49B}"/>
-      </w:docPartPr>
-      <w:docPartBody>
-        <w:p>
-          <w:pPr>
-            <w:pStyle w:val="006524617ED445048E8D892E322FAFBC"/>
-          </w:pPr>
-          <w:r>
-            <w:rPr>
-              <w:lang w:val="fr-FR"/>
-            </w:rPr>
-            <w:t>[Titre du document]</w:t>
-          </w:r>
-        </w:p>
-      </w:docPartBody>
-    </w:docPart>
   </w:docParts>
 </w:glossaryDocument>
 </file>
@@ -3035,8 +2855,9 @@
     <w:panose1 w:val="020B0604030504040204"/>
     <w:charset w:val="00"/>
     <w:family w:val="swiss"/>
+    <w:notTrueType/>
     <w:pitch w:val="variable"/>
-    <w:sig w:usb0="E1002EFF" w:usb1="C000605B" w:usb2="00000029" w:usb3="00000000" w:csb0="000101FF" w:csb1="00000000"/>
+    <w:sig w:usb0="00000003" w:usb1="00000000" w:usb2="00000000" w:usb3="00000000" w:csb0="00000001" w:csb1="00000000"/>
   </w:font>
 </w:fonts>
 </file>
@@ -3057,6 +2878,8 @@
     <w:rsidRoot w:val="006E0DCD"/>
     <w:rsid w:val="006E0DCD"/>
     <w:rsid w:val="00797C2A"/>
+    <w:rsid w:val="00A22CC7"/>
+    <w:rsid w:val="00AC4C2C"/>
   </w:rsids>
   <m:mathPr>
     <m:mathFont m:val="Cambria Math"/>
@@ -3846,7 +3669,7 @@
 </file>
 
 <file path=customXml/itemProps2.xml><?xml version="1.0" encoding="utf-8"?>
-<ds:datastoreItem xmlns:ds="http://schemas.openxmlformats.org/officeDocument/2006/customXml" ds:itemID="{7F03E105-26F6-436D-86D4-6AF0EC2510DD}">
+<ds:datastoreItem xmlns:ds="http://schemas.openxmlformats.org/officeDocument/2006/customXml" ds:itemID="{2E68D223-CA14-4DA8-BC52-F2DC09E1999D}">
   <ds:schemaRefs>
     <ds:schemaRef ds:uri="http://schemas.openxmlformats.org/officeDocument/2006/bibliography"/>
   </ds:schemaRefs>

</xml_diff>